<commit_message>
Update del diagramma UML
E' stato anche inserito come immagine nella cartella del progetto JAVA (Nel documento in A4 non si legge nulla)
</commit_message>
<xml_diff>
--- a/Task0_candidate/Innovative Solutions Database Project Report.docx
+++ b/Task0_candidate/Innovative Solutions Database Project Report.docx
@@ -2273,21 +2273,7 @@
         <w:rPr>
           <w:lang w:val="en-GB"/>
         </w:rPr>
-        <w:t xml:space="preserve">, who is permitted to perform </w:t>
-      </w:r>
-      <w:proofErr w:type="gramStart"/>
-      <w:r>
-        <w:rPr>
-          <w:lang w:val="en-GB"/>
-        </w:rPr>
-        <w:t>a number of</w:t>
-      </w:r>
-      <w:proofErr w:type="gramEnd"/>
-      <w:r>
-        <w:rPr>
-          <w:lang w:val="en-GB"/>
-        </w:rPr>
-        <w:t xml:space="preserve"> actions </w:t>
+        <w:t xml:space="preserve">, who is permitted to perform a number of actions </w:t>
       </w:r>
       <w:r>
         <w:rPr>
@@ -2330,21 +2316,7 @@
         <w:rPr>
           <w:lang w:val="en-GB"/>
         </w:rPr>
-        <w:t xml:space="preserve">, who </w:t>
-      </w:r>
-      <w:proofErr w:type="gramStart"/>
-      <w:r>
-        <w:rPr>
-          <w:lang w:val="en-GB"/>
-        </w:rPr>
-        <w:t>are allowed to</w:t>
-      </w:r>
-      <w:proofErr w:type="gramEnd"/>
-      <w:r>
-        <w:rPr>
-          <w:lang w:val="en-GB"/>
-        </w:rPr>
-        <w:t xml:space="preserve"> manage the members and the products assigned to their teams</w:t>
+        <w:t>, who are allowed to manage the members and the products assigned to their teams</w:t>
       </w:r>
       <w:r>
         <w:rPr>
@@ -2787,9 +2759,7 @@
       <w:r>
         <w:t>Class diagram</w:t>
       </w:r>
-      <w:bookmarkStart w:id="9" w:name="_GoBack"/>
       <w:bookmarkEnd w:id="8"/>
-      <w:bookmarkEnd w:id="9"/>
     </w:p>
     <w:p>
       <w:pPr>
@@ -2899,22 +2869,22 @@
       <w:pPr>
         <w:pStyle w:val="Sommario10"/>
       </w:pPr>
-      <w:bookmarkStart w:id="10" w:name="_Toc22251621"/>
+      <w:bookmarkStart w:id="9" w:name="_Toc22251621"/>
       <w:r>
         <w:lastRenderedPageBreak/>
         <w:t>Database Conceptual Design</w:t>
       </w:r>
-      <w:bookmarkEnd w:id="10"/>
+      <w:bookmarkEnd w:id="9"/>
     </w:p>
     <w:p>
       <w:pPr>
         <w:pStyle w:val="Sommario2"/>
       </w:pPr>
-      <w:bookmarkStart w:id="11" w:name="_Toc22251622"/>
+      <w:bookmarkStart w:id="10" w:name="_Toc22251622"/>
       <w:r>
         <w:t>Entities Definition</w:t>
       </w:r>
-      <w:bookmarkEnd w:id="11"/>
+      <w:bookmarkEnd w:id="10"/>
     </w:p>
     <w:p>
       <w:pPr>
@@ -3199,21 +3169,7 @@
         <w:rPr>
           <w:lang w:val="en-GB"/>
         </w:rPr>
-        <w:t xml:space="preserve">: The list of products offered by the </w:t>
-      </w:r>
-      <w:proofErr w:type="gramStart"/>
-      <w:r>
-        <w:rPr>
-          <w:lang w:val="en-GB"/>
-        </w:rPr>
-        <w:t>company ,</w:t>
-      </w:r>
-      <w:proofErr w:type="gramEnd"/>
-      <w:r>
-        <w:rPr>
-          <w:lang w:val="en-GB"/>
-        </w:rPr>
-        <w:t xml:space="preserve"> which can be bought by customers</w:t>
+        <w:t>: The list of products offered by the company , which can be bought by customers</w:t>
       </w:r>
     </w:p>
     <w:p>
@@ -3402,11 +3358,11 @@
       <w:pPr>
         <w:pStyle w:val="Sommario2"/>
       </w:pPr>
-      <w:bookmarkStart w:id="12" w:name="_Toc22251623"/>
+      <w:bookmarkStart w:id="11" w:name="_Toc22251623"/>
       <w:r>
         <w:t>Entities Attributes</w:t>
       </w:r>
-      <w:bookmarkEnd w:id="12"/>
+      <w:bookmarkEnd w:id="11"/>
     </w:p>
     <w:p>
       <w:pPr>
@@ -3751,13 +3707,8 @@
             </w:r>
             <w:proofErr w:type="spellEnd"/>
             <w:r>
-              <w:t xml:space="preserve">, </w:t>
-            </w:r>
-            <w:proofErr w:type="gramStart"/>
-            <w:r>
-              <w:t>location</w:t>
-            </w:r>
-            <w:proofErr w:type="gramEnd"/>
+              <w:t>, location</w:t>
+            </w:r>
             <w:r>
               <w:t xml:space="preserve">, </w:t>
             </w:r>
@@ -5172,7 +5123,6 @@
               </w:rPr>
               <w:t>(</w:t>
             </w:r>
-            <w:proofErr w:type="gramStart"/>
             <w:r>
               <w:rPr>
                 <w:sz w:val="20"/>
@@ -5197,7 +5147,6 @@
               </w:rPr>
               <w:t>N</w:t>
             </w:r>
-            <w:proofErr w:type="gramEnd"/>
             <w:r>
               <w:rPr>
                 <w:sz w:val="20"/>
@@ -5311,7 +5260,6 @@
               </w:rPr>
               <w:t>(</w:t>
             </w:r>
-            <w:proofErr w:type="gramStart"/>
             <w:r>
               <w:rPr>
                 <w:sz w:val="20"/>
@@ -5336,7 +5284,6 @@
               </w:rPr>
               <w:t>N</w:t>
             </w:r>
-            <w:proofErr w:type="gramEnd"/>
             <w:r>
               <w:rPr>
                 <w:sz w:val="20"/>
@@ -5518,7 +5465,6 @@
               </w:rPr>
               <w:t>(</w:t>
             </w:r>
-            <w:proofErr w:type="gramStart"/>
             <w:r>
               <w:rPr>
                 <w:sz w:val="20"/>
@@ -5543,7 +5489,6 @@
               </w:rPr>
               <w:t>N</w:t>
             </w:r>
-            <w:proofErr w:type="gramEnd"/>
             <w:r>
               <w:rPr>
                 <w:sz w:val="20"/>
@@ -5851,7 +5796,6 @@
               </w:rPr>
               <w:t>(</w:t>
             </w:r>
-            <w:proofErr w:type="gramStart"/>
             <w:r>
               <w:rPr>
                 <w:sz w:val="20"/>
@@ -5876,7 +5820,6 @@
               </w:rPr>
               <w:t>N</w:t>
             </w:r>
-            <w:proofErr w:type="gramEnd"/>
             <w:r>
               <w:rPr>
                 <w:sz w:val="20"/>
@@ -5993,7 +5936,6 @@
               </w:rPr>
               <w:t>(</w:t>
             </w:r>
-            <w:proofErr w:type="gramStart"/>
             <w:r>
               <w:rPr>
                 <w:sz w:val="20"/>
@@ -6018,7 +5960,6 @@
               </w:rPr>
               <w:t>N</w:t>
             </w:r>
-            <w:proofErr w:type="gramEnd"/>
             <w:r>
               <w:rPr>
                 <w:sz w:val="20"/>
@@ -6064,7 +6005,6 @@
               </w:rPr>
               <w:t>(</w:t>
             </w:r>
-            <w:proofErr w:type="gramStart"/>
             <w:r>
               <w:rPr>
                 <w:sz w:val="20"/>
@@ -6089,7 +6029,6 @@
               </w:rPr>
               <w:t>N</w:t>
             </w:r>
-            <w:proofErr w:type="gramEnd"/>
             <w:r>
               <w:rPr>
                 <w:sz w:val="20"/>
@@ -6338,7 +6277,6 @@
               </w:rPr>
               <w:t>(</w:t>
             </w:r>
-            <w:proofErr w:type="gramStart"/>
             <w:r>
               <w:rPr>
                 <w:sz w:val="20"/>
@@ -6363,7 +6301,6 @@
               </w:rPr>
               <w:t>N</w:t>
             </w:r>
-            <w:proofErr w:type="gramEnd"/>
             <w:r>
               <w:rPr>
                 <w:sz w:val="20"/>
@@ -6494,7 +6431,6 @@
               </w:rPr>
               <w:t>(</w:t>
             </w:r>
-            <w:proofErr w:type="gramStart"/>
             <w:r>
               <w:rPr>
                 <w:sz w:val="20"/>
@@ -6519,7 +6455,6 @@
               </w:rPr>
               <w:t>N</w:t>
             </w:r>
-            <w:proofErr w:type="gramEnd"/>
             <w:r>
               <w:rPr>
                 <w:sz w:val="20"/>
@@ -6563,7 +6498,6 @@
               </w:rPr>
               <w:t>(</w:t>
             </w:r>
-            <w:proofErr w:type="gramStart"/>
             <w:r>
               <w:rPr>
                 <w:sz w:val="20"/>
@@ -6588,7 +6522,6 @@
               </w:rPr>
               <w:t>N</w:t>
             </w:r>
-            <w:proofErr w:type="gramEnd"/>
             <w:r>
               <w:rPr>
                 <w:sz w:val="20"/>
@@ -6661,7 +6594,7 @@
       <w:pPr>
         <w:pStyle w:val="Sommario2"/>
       </w:pPr>
-      <w:bookmarkStart w:id="13" w:name="_Toc22251624"/>
+      <w:bookmarkStart w:id="12" w:name="_Toc22251624"/>
       <w:r>
         <w:lastRenderedPageBreak/>
         <w:t>E</w:t>
@@ -6678,7 +6611,7 @@
       <w:r>
         <w:t>Diagram (with Generalizations)</w:t>
       </w:r>
-      <w:bookmarkEnd w:id="13"/>
+      <w:bookmarkEnd w:id="12"/>
     </w:p>
     <w:p>
       <w:pPr>
@@ -6814,12 +6747,12 @@
       <w:pPr>
         <w:pStyle w:val="Sommario2"/>
       </w:pPr>
-      <w:bookmarkStart w:id="14" w:name="_Toc22251625"/>
+      <w:bookmarkStart w:id="13" w:name="_Toc22251625"/>
       <w:r>
         <w:lastRenderedPageBreak/>
         <w:t>Generalizations Resolutions</w:t>
       </w:r>
-      <w:bookmarkEnd w:id="14"/>
+      <w:bookmarkEnd w:id="13"/>
     </w:p>
     <w:p>
       <w:pPr>
@@ -7212,12 +7145,12 @@
       <w:pPr>
         <w:pStyle w:val="Sommario2"/>
       </w:pPr>
-      <w:bookmarkStart w:id="15" w:name="_Toc22251626"/>
+      <w:bookmarkStart w:id="14" w:name="_Toc22251626"/>
       <w:r>
         <w:lastRenderedPageBreak/>
         <w:t>Database Operations</w:t>
       </w:r>
-      <w:bookmarkEnd w:id="15"/>
+      <w:bookmarkEnd w:id="14"/>
     </w:p>
     <w:p>
       <w:pPr>
@@ -7259,21 +7192,7 @@
         <w:rPr>
           <w:lang w:val="en-GB"/>
         </w:rPr>
-        <w:t xml:space="preserve">, the following operations on the database are </w:t>
-      </w:r>
-      <w:proofErr w:type="gramStart"/>
-      <w:r>
-        <w:rPr>
-          <w:lang w:val="en-GB"/>
-        </w:rPr>
-        <w:t>taken into account</w:t>
-      </w:r>
-      <w:proofErr w:type="gramEnd"/>
-      <w:r>
-        <w:rPr>
-          <w:lang w:val="en-GB"/>
-        </w:rPr>
-        <w:t>:</w:t>
+        <w:t>, the following operations on the database are taken into account:</w:t>
       </w:r>
     </w:p>
     <w:tbl>
@@ -8482,12 +8401,12 @@
       <w:pPr>
         <w:pStyle w:val="Sommario2"/>
       </w:pPr>
-      <w:bookmarkStart w:id="16" w:name="_Toc22251627"/>
+      <w:bookmarkStart w:id="15" w:name="_Toc22251627"/>
       <w:r>
         <w:lastRenderedPageBreak/>
         <w:t>Database Volume Table</w:t>
       </w:r>
-      <w:bookmarkEnd w:id="16"/>
+      <w:bookmarkEnd w:id="15"/>
     </w:p>
     <w:p>
       <w:pPr>
@@ -10927,11 +10846,11 @@
         <w:pStyle w:val="Sommario2"/>
         <w:spacing w:before="0"/>
       </w:pPr>
-      <w:bookmarkStart w:id="17" w:name="_Toc22251628"/>
+      <w:bookmarkStart w:id="16" w:name="_Toc22251628"/>
       <w:r>
         <w:t>E-R Diagram (final)</w:t>
       </w:r>
-      <w:bookmarkEnd w:id="17"/>
+      <w:bookmarkEnd w:id="16"/>
     </w:p>
     <w:p>
       <w:pPr>
@@ -11013,22 +10932,22 @@
       <w:pPr>
         <w:pStyle w:val="Sommario10"/>
       </w:pPr>
-      <w:bookmarkStart w:id="18" w:name="_Toc22251629"/>
+      <w:bookmarkStart w:id="17" w:name="_Toc22251629"/>
       <w:r>
         <w:lastRenderedPageBreak/>
         <w:t>Database Logical Design</w:t>
       </w:r>
-      <w:bookmarkEnd w:id="18"/>
+      <w:bookmarkEnd w:id="17"/>
     </w:p>
     <w:p>
       <w:pPr>
         <w:pStyle w:val="Sommario2"/>
       </w:pPr>
-      <w:bookmarkStart w:id="19" w:name="_Toc22251630"/>
+      <w:bookmarkStart w:id="18" w:name="_Toc22251630"/>
       <w:r>
         <w:t>Database Tables</w:t>
       </w:r>
-      <w:bookmarkEnd w:id="19"/>
+      <w:bookmarkEnd w:id="18"/>
     </w:p>
     <w:p>
       <w:pPr>
@@ -11376,13 +11295,8 @@
             </w:r>
             <w:proofErr w:type="spellEnd"/>
             <w:r>
-              <w:t xml:space="preserve">, </w:t>
-            </w:r>
-            <w:proofErr w:type="gramStart"/>
-            <w:r>
-              <w:t>location</w:t>
-            </w:r>
-            <w:proofErr w:type="gramEnd"/>
+              <w:t>, location</w:t>
+            </w:r>
             <w:r>
               <w:t xml:space="preserve">, </w:t>
             </w:r>
@@ -13234,11 +13148,11 @@
       <w:pPr>
         <w:pStyle w:val="Sommario2"/>
       </w:pPr>
-      <w:bookmarkStart w:id="20" w:name="_Toc22251631"/>
+      <w:bookmarkStart w:id="19" w:name="_Toc22251631"/>
       <w:r>
         <w:t>Database Normalization</w:t>
       </w:r>
-      <w:bookmarkEnd w:id="20"/>
+      <w:bookmarkEnd w:id="19"/>
     </w:p>
     <w:p>
       <w:pPr>
@@ -13643,13 +13557,8 @@
               </w:rPr>
               <w:t xml:space="preserve">→ </w:t>
             </w:r>
-            <w:proofErr w:type="gramStart"/>
-            <w:r>
-              <w:t>location</w:t>
-            </w:r>
-            <w:proofErr w:type="gramEnd"/>
-            <w:r>
-              <w:t xml:space="preserve">, </w:t>
+            <w:r>
+              <w:t xml:space="preserve">location, </w:t>
             </w:r>
             <w:proofErr w:type="spellStart"/>
             <w:r>
@@ -14345,12 +14254,12 @@
       <w:pPr>
         <w:pStyle w:val="Sommario2"/>
       </w:pPr>
-      <w:bookmarkStart w:id="21" w:name="_Toc22251632"/>
+      <w:bookmarkStart w:id="20" w:name="_Toc22251632"/>
       <w:r>
         <w:lastRenderedPageBreak/>
         <w:t>Database Schema</w:t>
       </w:r>
-      <w:bookmarkEnd w:id="21"/>
+      <w:bookmarkEnd w:id="20"/>
     </w:p>
     <w:p>
       <w:pPr>
@@ -14485,11 +14394,35 @@
       <w:pPr>
         <w:pStyle w:val="Sommario10"/>
       </w:pPr>
-      <w:bookmarkStart w:id="22" w:name="_Toc22251633"/>
+      <w:bookmarkStart w:id="21" w:name="_Toc22251633"/>
       <w:r>
         <w:lastRenderedPageBreak/>
         <w:t>Class Diagram (Final)</w:t>
       </w:r>
+      <w:bookmarkEnd w:id="21"/>
+    </w:p>
+    <w:p>
+      <w:pPr>
+        <w:spacing w:after="160" w:line="259" w:lineRule="auto"/>
+        <w:rPr>
+          <w:lang w:val="en-GB"/>
+        </w:rPr>
+      </w:pPr>
+      <w:r>
+        <w:rPr>
+          <w:lang w:val="en-GB"/>
+        </w:rPr>
+        <w:t>We also present the final class diagram relative to the front-end Java module</w:t>
+      </w:r>
+    </w:p>
+    <w:p>
+      <w:pPr>
+        <w:spacing w:after="160" w:line="259" w:lineRule="auto"/>
+        <w:rPr>
+          <w:lang w:val="en-GB"/>
+        </w:rPr>
+      </w:pPr>
+      <w:bookmarkStart w:id="22" w:name="_GoBack"/>
       <w:bookmarkEnd w:id="22"/>
     </w:p>
     <w:p>
@@ -14501,29 +14434,15 @@
       </w:pPr>
       <w:r>
         <w:rPr>
-          <w:lang w:val="en-GB"/>
-        </w:rPr>
-        <w:t>We also present the final class diagram relative to the front-end Java module</w:t>
-      </w:r>
-    </w:p>
-    <w:p>
-      <w:pPr>
-        <w:spacing w:after="160" w:line="259" w:lineRule="auto"/>
-        <w:rPr>
-          <w:lang w:val="en-GB"/>
-        </w:rPr>
-      </w:pPr>
-      <w:r>
-        <w:rPr>
           <w:noProof/>
           <w:highlight w:val="yellow"/>
           <w:lang w:val="en-GB"/>
         </w:rPr>
         <w:drawing>
-          <wp:inline distT="0" distB="0" distL="0" distR="0" wp14:anchorId="6F4BBCFF" wp14:editId="7E073E73">
-            <wp:extent cx="8599162" cy="6102284"/>
-            <wp:effectExtent l="0" t="8890" r="3175" b="3175"/>
-            <wp:docPr id="10" name="Immagine 10"/>
+          <wp:inline distT="0" distB="0" distL="0" distR="0" wp14:anchorId="30BAC208" wp14:editId="2BA00839">
+            <wp:extent cx="7078980" cy="6077823"/>
+            <wp:effectExtent l="5397" t="0" r="0" b="0"/>
+            <wp:docPr id="11" name="Immagine 11"/>
             <wp:cNvGraphicFramePr>
               <a:graphicFrameLocks xmlns:a="http://schemas.openxmlformats.org/drawingml/2006/main" noChangeAspect="1"/>
             </wp:cNvGraphicFramePr>
@@ -14531,7 +14450,7 @@
               <a:graphicData uri="http://schemas.openxmlformats.org/drawingml/2006/picture">
                 <pic:pic xmlns:pic="http://schemas.openxmlformats.org/drawingml/2006/picture">
                   <pic:nvPicPr>
-                    <pic:cNvPr id="0" name="Picture 2"/>
+                    <pic:cNvPr id="0" name="Picture 1"/>
                     <pic:cNvPicPr>
                       <a:picLocks noChangeAspect="1" noChangeArrowheads="1"/>
                     </pic:cNvPicPr>
@@ -14552,7 +14471,7 @@
                   <pic:spPr bwMode="auto">
                     <a:xfrm rot="16200000">
                       <a:off x="0" y="0"/>
-                      <a:ext cx="8621227" cy="6117942"/>
+                      <a:ext cx="7091817" cy="6088844"/>
                     </a:xfrm>
                     <a:prstGeom prst="rect">
                       <a:avLst/>
@@ -18796,7 +18715,7 @@
 </file>
 
 <file path=customXml/itemProps1.xml><?xml version="1.0" encoding="utf-8"?>
-<ds:datastoreItem xmlns:ds="http://schemas.openxmlformats.org/officeDocument/2006/customXml" ds:itemID="{5C72487D-E0D7-44EA-AF83-D975C38F3C15}">
+<ds:datastoreItem xmlns:ds="http://schemas.openxmlformats.org/officeDocument/2006/customXml" ds:itemID="{F4C6FA11-C57E-4A38-8949-C86AC8E977D0}">
   <ds:schemaRefs>
     <ds:schemaRef ds:uri="http://schemas.openxmlformats.org/officeDocument/2006/bibliography"/>
   </ds:schemaRefs>

</xml_diff>